<commit_message>
Update roc curve formatting
</commit_message>
<xml_diff>
--- a/results/lap_table2.docx
+++ b/results/lap_table2.docx
@@ -17,17 +17,18 @@
         <w:tblLook w:firstColumn="1" w:firstRow="1" w:lastColumn="0" w:lastRow="0" w:noHBand="0" w:noVBand="1" w:val="04A0"/>
       </w:tblPr>
       <w:tblGrid>
-        <w:gridCol w:w="1440"/>
-        <w:gridCol w:w="1440"/>
-        <w:gridCol w:w="1440"/>
-        <w:gridCol w:w="1440"/>
-        <w:gridCol w:w="1440"/>
-        <w:gridCol w:w="1440"/>
+        <w:gridCol w:w="1234"/>
+        <w:gridCol w:w="1234"/>
+        <w:gridCol w:w="1234"/>
+        <w:gridCol w:w="1234"/>
+        <w:gridCol w:w="1234"/>
+        <w:gridCol w:w="1234"/>
+        <w:gridCol w:w="1234"/>
       </w:tblGrid>
       <w:tr>
         <w:tc>
           <w:tcPr>
-            <w:tcW w:type="dxa" w:w="1440"/>
+            <w:tcW w:type="dxa" w:w="1234"/>
           </w:tcPr>
           <w:p>
             <w:r>
@@ -37,7 +38,7 @@
         </w:tc>
         <w:tc>
           <w:tcPr>
-            <w:tcW w:type="dxa" w:w="1440"/>
+            <w:tcW w:type="dxa" w:w="1234"/>
           </w:tcPr>
           <w:p>
             <w:r>
@@ -47,7 +48,7 @@
         </w:tc>
         <w:tc>
           <w:tcPr>
-            <w:tcW w:type="dxa" w:w="1440"/>
+            <w:tcW w:type="dxa" w:w="1234"/>
           </w:tcPr>
           <w:p>
             <w:r>
@@ -57,7 +58,7 @@
         </w:tc>
         <w:tc>
           <w:tcPr>
-            <w:tcW w:type="dxa" w:w="1440"/>
+            <w:tcW w:type="dxa" w:w="1234"/>
           </w:tcPr>
           <w:p>
             <w:r>
@@ -67,7 +68,7 @@
         </w:tc>
         <w:tc>
           <w:tcPr>
-            <w:tcW w:type="dxa" w:w="1440"/>
+            <w:tcW w:type="dxa" w:w="1234"/>
           </w:tcPr>
           <w:p>
             <w:r>
@@ -77,7 +78,7 @@
         </w:tc>
         <w:tc>
           <w:tcPr>
-            <w:tcW w:type="dxa" w:w="1440"/>
+            <w:tcW w:type="dxa" w:w="1234"/>
           </w:tcPr>
           <w:p>
             <w:r>
@@ -85,11 +86,21 @@
             </w:r>
           </w:p>
         </w:tc>
+        <w:tc>
+          <w:tcPr>
+            <w:tcW w:type="dxa" w:w="1234"/>
+          </w:tcPr>
+          <w:p>
+            <w:r>
+              <w:t>AUC CI</w:t>
+            </w:r>
+          </w:p>
+        </w:tc>
       </w:tr>
       <w:tr>
         <w:tc>
           <w:tcPr>
-            <w:tcW w:type="dxa" w:w="1440"/>
+            <w:tcW w:type="dxa" w:w="1234"/>
           </w:tcPr>
           <w:p>
             <w:r>
@@ -99,7 +110,151 @@
         </w:tc>
         <w:tc>
           <w:tcPr>
-            <w:tcW w:type="dxa" w:w="1440"/>
+            <w:tcW w:type="dxa" w:w="1234"/>
+          </w:tcPr>
+          <w:p>
+            <w:r>
+              <w:t>anastomotic_leak</w:t>
+            </w:r>
+          </w:p>
+        </w:tc>
+        <w:tc>
+          <w:tcPr>
+            <w:tcW w:type="dxa" w:w="1234"/>
+          </w:tcPr>
+          <w:p>
+            <w:r>
+              <w:t>0.94</w:t>
+            </w:r>
+          </w:p>
+        </w:tc>
+        <w:tc>
+          <w:tcPr>
+            <w:tcW w:type="dxa" w:w="1234"/>
+          </w:tcPr>
+          <w:p>
+            <w:r>
+              <w:t>0.94</w:t>
+            </w:r>
+          </w:p>
+        </w:tc>
+        <w:tc>
+          <w:tcPr>
+            <w:tcW w:type="dxa" w:w="1234"/>
+          </w:tcPr>
+          <w:p>
+            <w:r>
+              <w:t>0.66</w:t>
+            </w:r>
+          </w:p>
+        </w:tc>
+        <w:tc>
+          <w:tcPr>
+            <w:tcW w:type="dxa" w:w="1234"/>
+          </w:tcPr>
+          <w:p>
+            <w:r>
+              <w:t>0.88</w:t>
+            </w:r>
+          </w:p>
+        </w:tc>
+        <w:tc>
+          <w:tcPr>
+            <w:tcW w:type="dxa" w:w="1234"/>
+          </w:tcPr>
+          <w:p>
+            <w:r>
+              <w:t>0.7952504792344546-0.9605781018506365</w:t>
+            </w:r>
+          </w:p>
+        </w:tc>
+      </w:tr>
+      <w:tr>
+        <w:tc>
+          <w:tcPr>
+            <w:tcW w:type="dxa" w:w="1234"/>
+          </w:tcPr>
+          <w:p>
+            <w:r>
+              <w:t>DecisionTreeClassifier</w:t>
+            </w:r>
+          </w:p>
+        </w:tc>
+        <w:tc>
+          <w:tcPr>
+            <w:tcW w:type="dxa" w:w="1234"/>
+          </w:tcPr>
+          <w:p>
+            <w:r>
+              <w:t>LOS</w:t>
+            </w:r>
+          </w:p>
+        </w:tc>
+        <w:tc>
+          <w:tcPr>
+            <w:tcW w:type="dxa" w:w="1234"/>
+          </w:tcPr>
+          <w:p>
+            <w:r>
+              <w:t>0.88</w:t>
+            </w:r>
+          </w:p>
+        </w:tc>
+        <w:tc>
+          <w:tcPr>
+            <w:tcW w:type="dxa" w:w="1234"/>
+          </w:tcPr>
+          <w:p>
+            <w:r>
+              <w:t>0.89</w:t>
+            </w:r>
+          </w:p>
+        </w:tc>
+        <w:tc>
+          <w:tcPr>
+            <w:tcW w:type="dxa" w:w="1234"/>
+          </w:tcPr>
+          <w:p>
+            <w:r>
+              <w:t>0.76</w:t>
+            </w:r>
+          </w:p>
+        </w:tc>
+        <w:tc>
+          <w:tcPr>
+            <w:tcW w:type="dxa" w:w="1234"/>
+          </w:tcPr>
+          <w:p>
+            <w:r>
+              <w:t>0.89</w:t>
+            </w:r>
+          </w:p>
+        </w:tc>
+        <w:tc>
+          <w:tcPr>
+            <w:tcW w:type="dxa" w:w="1234"/>
+          </w:tcPr>
+          <w:p>
+            <w:r>
+              <w:t>0.8681987513466456-0.903927766966633</w:t>
+            </w:r>
+          </w:p>
+        </w:tc>
+      </w:tr>
+      <w:tr>
+        <w:tc>
+          <w:tcPr>
+            <w:tcW w:type="dxa" w:w="1234"/>
+          </w:tcPr>
+          <w:p>
+            <w:r>
+              <w:t>RandomForestClassifier</w:t>
+            </w:r>
+          </w:p>
+        </w:tc>
+        <w:tc>
+          <w:tcPr>
+            <w:tcW w:type="dxa" w:w="1234"/>
           </w:tcPr>
           <w:p>
             <w:r>
@@ -109,7 +264,161 @@
         </w:tc>
         <w:tc>
           <w:tcPr>
-            <w:tcW w:type="dxa" w:w="1440"/>
+            <w:tcW w:type="dxa" w:w="1234"/>
+          </w:tcPr>
+          <w:p>
+            <w:r>
+              <w:t>0.99</w:t>
+            </w:r>
+          </w:p>
+        </w:tc>
+        <w:tc>
+          <w:tcPr>
+            <w:tcW w:type="dxa" w:w="1234"/>
+          </w:tcPr>
+          <w:p>
+            <w:r>
+              <w:t>1.00</w:t>
+            </w:r>
+          </w:p>
+        </w:tc>
+        <w:tc>
+          <w:tcPr>
+            <w:tcW w:type="dxa" w:w="1234"/>
+          </w:tcPr>
+          <w:p>
+            <w:r>
+              <w:t>0.00</w:t>
+            </w:r>
+          </w:p>
+        </w:tc>
+        <w:tc>
+          <w:tcPr>
+            <w:tcW w:type="dxa" w:w="1234"/>
+          </w:tcPr>
+          <w:p>
+            <w:r>
+              <w:t>0.89</w:t>
+            </w:r>
+          </w:p>
+        </w:tc>
+        <w:tc>
+          <w:tcPr>
+            <w:tcW w:type="dxa" w:w="1234"/>
+          </w:tcPr>
+          <w:p>
+            <w:r>
+              <w:t>0.7853496002070518-0.9903217409717281</w:t>
+            </w:r>
+          </w:p>
+        </w:tc>
+      </w:tr>
+      <w:tr>
+        <w:tc>
+          <w:tcPr>
+            <w:tcW w:type="dxa" w:w="1234"/>
+          </w:tcPr>
+          <w:p>
+            <w:r>
+              <w:t>NeuralNetBinaryClassifier</w:t>
+            </w:r>
+          </w:p>
+        </w:tc>
+        <w:tc>
+          <w:tcPr>
+            <w:tcW w:type="dxa" w:w="1234"/>
+          </w:tcPr>
+          <w:p>
+            <w:r>
+              <w:t>DIED</w:t>
+            </w:r>
+          </w:p>
+        </w:tc>
+        <w:tc>
+          <w:tcPr>
+            <w:tcW w:type="dxa" w:w="1234"/>
+          </w:tcPr>
+          <w:p>
+            <w:r>
+              <w:t>0.01</w:t>
+            </w:r>
+          </w:p>
+        </w:tc>
+        <w:tc>
+          <w:tcPr>
+            <w:tcW w:type="dxa" w:w="1234"/>
+          </w:tcPr>
+          <w:p>
+            <w:r>
+              <w:t>0.00</w:t>
+            </w:r>
+          </w:p>
+        </w:tc>
+        <w:tc>
+          <w:tcPr>
+            <w:tcW w:type="dxa" w:w="1234"/>
+          </w:tcPr>
+          <w:p>
+            <w:r>
+              <w:t>1.00</w:t>
+            </w:r>
+          </w:p>
+        </w:tc>
+        <w:tc>
+          <w:tcPr>
+            <w:tcW w:type="dxa" w:w="1234"/>
+          </w:tcPr>
+          <w:p>
+            <w:r>
+              <w:t>0.92</w:t>
+            </w:r>
+          </w:p>
+        </w:tc>
+        <w:tc>
+          <w:tcPr>
+            <w:tcW w:type="dxa" w:w="1234"/>
+          </w:tcPr>
+          <w:p>
+            <w:r>
+              <w:t>0.8597101707125248-0.9815268049166861</w:t>
+            </w:r>
+          </w:p>
+        </w:tc>
+      </w:tr>
+      <w:tr>
+        <w:tc>
+          <w:tcPr>
+            <w:tcW w:type="dxa" w:w="1234"/>
+          </w:tcPr>
+          <w:p>
+            <w:r>
+              <w:t>DecisionTreeClassifier</w:t>
+            </w:r>
+          </w:p>
+        </w:tc>
+        <w:tc>
+          <w:tcPr>
+            <w:tcW w:type="dxa" w:w="1234"/>
+          </w:tcPr>
+          <w:p>
+            <w:r>
+              <w:t>DIED</w:t>
+            </w:r>
+          </w:p>
+        </w:tc>
+        <w:tc>
+          <w:tcPr>
+            <w:tcW w:type="dxa" w:w="1234"/>
+          </w:tcPr>
+          <w:p>
+            <w:r>
+              <w:t>0.96</w:t>
+            </w:r>
+          </w:p>
+        </w:tc>
+        <w:tc>
+          <w:tcPr>
+            <w:tcW w:type="dxa" w:w="1234"/>
           </w:tcPr>
           <w:p>
             <w:r>
@@ -119,31 +428,31 @@
         </w:tc>
         <w:tc>
           <w:tcPr>
-            <w:tcW w:type="dxa" w:w="1440"/>
+            <w:tcW w:type="dxa" w:w="1234"/>
           </w:tcPr>
           <w:p>
             <w:r>
-              <w:t>0.97</w:t>
+              <w:t>0.54</w:t>
             </w:r>
           </w:p>
         </w:tc>
         <w:tc>
           <w:tcPr>
-            <w:tcW w:type="dxa" w:w="1440"/>
+            <w:tcW w:type="dxa" w:w="1234"/>
           </w:tcPr>
           <w:p>
             <w:r>
-              <w:t>0.57</w:t>
+              <w:t>0.87</w:t>
             </w:r>
           </w:p>
         </w:tc>
         <w:tc>
           <w:tcPr>
-            <w:tcW w:type="dxa" w:w="1440"/>
+            <w:tcW w:type="dxa" w:w="1234"/>
           </w:tcPr>
           <w:p>
             <w:r>
-              <w:t>0.92</w:t>
+              <w:t>0.8083724265748701-0.9259189073746611</w:t>
             </w:r>
           </w:p>
         </w:tc>
@@ -151,17 +460,89 @@
       <w:tr>
         <w:tc>
           <w:tcPr>
-            <w:tcW w:type="dxa" w:w="1440"/>
+            <w:tcW w:type="dxa" w:w="1234"/>
           </w:tcPr>
           <w:p>
             <w:r>
-              <w:t>DecisionTreeClassifier</w:t>
+              <w:t>RandomForestClassifier</w:t>
             </w:r>
           </w:p>
         </w:tc>
         <w:tc>
           <w:tcPr>
-            <w:tcW w:type="dxa" w:w="1440"/>
+            <w:tcW w:type="dxa" w:w="1234"/>
+          </w:tcPr>
+          <w:p>
+            <w:r>
+              <w:t>anastomotic_leak</w:t>
+            </w:r>
+          </w:p>
+        </w:tc>
+        <w:tc>
+          <w:tcPr>
+            <w:tcW w:type="dxa" w:w="1234"/>
+          </w:tcPr>
+          <w:p>
+            <w:r>
+              <w:t>0.99</w:t>
+            </w:r>
+          </w:p>
+        </w:tc>
+        <w:tc>
+          <w:tcPr>
+            <w:tcW w:type="dxa" w:w="1234"/>
+          </w:tcPr>
+          <w:p>
+            <w:r>
+              <w:t>1.00</w:t>
+            </w:r>
+          </w:p>
+        </w:tc>
+        <w:tc>
+          <w:tcPr>
+            <w:tcW w:type="dxa" w:w="1234"/>
+          </w:tcPr>
+          <w:p>
+            <w:r>
+              <w:t>0.10</w:t>
+            </w:r>
+          </w:p>
+        </w:tc>
+        <w:tc>
+          <w:tcPr>
+            <w:tcW w:type="dxa" w:w="1234"/>
+          </w:tcPr>
+          <w:p>
+            <w:r>
+              <w:t>0.88</w:t>
+            </w:r>
+          </w:p>
+        </w:tc>
+        <w:tc>
+          <w:tcPr>
+            <w:tcW w:type="dxa" w:w="1234"/>
+          </w:tcPr>
+          <w:p>
+            <w:r>
+              <w:t>0.8040355665733787-0.9614793838048219</w:t>
+            </w:r>
+          </w:p>
+        </w:tc>
+      </w:tr>
+      <w:tr>
+        <w:tc>
+          <w:tcPr>
+            <w:tcW w:type="dxa" w:w="1234"/>
+          </w:tcPr>
+          <w:p>
+            <w:r>
+              <w:t>NeuralNetBinaryClassifier</w:t>
+            </w:r>
+          </w:p>
+        </w:tc>
+        <w:tc>
+          <w:tcPr>
+            <w:tcW w:type="dxa" w:w="1234"/>
           </w:tcPr>
           <w:p>
             <w:r>
@@ -171,7 +552,37 @@
         </w:tc>
         <w:tc>
           <w:tcPr>
-            <w:tcW w:type="dxa" w:w="1440"/>
+            <w:tcW w:type="dxa" w:w="1234"/>
+          </w:tcPr>
+          <w:p>
+            <w:r>
+              <w:t>0.06</w:t>
+            </w:r>
+          </w:p>
+        </w:tc>
+        <w:tc>
+          <w:tcPr>
+            <w:tcW w:type="dxa" w:w="1234"/>
+          </w:tcPr>
+          <w:p>
+            <w:r>
+              <w:t>0.00</w:t>
+            </w:r>
+          </w:p>
+        </w:tc>
+        <w:tc>
+          <w:tcPr>
+            <w:tcW w:type="dxa" w:w="1234"/>
+          </w:tcPr>
+          <w:p>
+            <w:r>
+              <w:t>1.00</w:t>
+            </w:r>
+          </w:p>
+        </w:tc>
+        <w:tc>
+          <w:tcPr>
+            <w:tcW w:type="dxa" w:w="1234"/>
           </w:tcPr>
           <w:p>
             <w:r>
@@ -181,31 +592,11 @@
         </w:tc>
         <w:tc>
           <w:tcPr>
-            <w:tcW w:type="dxa" w:w="1440"/>
+            <w:tcW w:type="dxa" w:w="1234"/>
           </w:tcPr>
           <w:p>
             <w:r>
-              <w:t>0.89</w:t>
-            </w:r>
-          </w:p>
-        </w:tc>
-        <w:tc>
-          <w:tcPr>
-            <w:tcW w:type="dxa" w:w="1440"/>
-          </w:tcPr>
-          <w:p>
-            <w:r>
-              <w:t>0.73</w:t>
-            </w:r>
-          </w:p>
-        </w:tc>
-        <w:tc>
-          <w:tcPr>
-            <w:tcW w:type="dxa" w:w="1440"/>
-          </w:tcPr>
-          <w:p>
-            <w:r>
-              <w:t>0.89</w:t>
+              <w:t>0.8505600215012517-0.9130689254028614</w:t>
             </w:r>
           </w:p>
         </w:tc>
@@ -213,17 +604,17 @@
       <w:tr>
         <w:tc>
           <w:tcPr>
-            <w:tcW w:type="dxa" w:w="1440"/>
+            <w:tcW w:type="dxa" w:w="1234"/>
           </w:tcPr>
           <w:p>
             <w:r>
-              <w:t>DecisionTreeClassifier</w:t>
+              <w:t>NeuralNetBinaryClassifier</w:t>
             </w:r>
           </w:p>
         </w:tc>
         <w:tc>
           <w:tcPr>
-            <w:tcW w:type="dxa" w:w="1440"/>
+            <w:tcW w:type="dxa" w:w="1234"/>
           </w:tcPr>
           <w:p>
             <w:r>
@@ -233,7 +624,89 @@
         </w:tc>
         <w:tc>
           <w:tcPr>
-            <w:tcW w:type="dxa" w:w="1440"/>
+            <w:tcW w:type="dxa" w:w="1234"/>
+          </w:tcPr>
+          <w:p>
+            <w:r>
+              <w:t>0.01</w:t>
+            </w:r>
+          </w:p>
+        </w:tc>
+        <w:tc>
+          <w:tcPr>
+            <w:tcW w:type="dxa" w:w="1234"/>
+          </w:tcPr>
+          <w:p>
+            <w:r>
+              <w:t>0.00</w:t>
+            </w:r>
+          </w:p>
+        </w:tc>
+        <w:tc>
+          <w:tcPr>
+            <w:tcW w:type="dxa" w:w="1234"/>
+          </w:tcPr>
+          <w:p>
+            <w:r>
+              <w:t>1.00</w:t>
+            </w:r>
+          </w:p>
+        </w:tc>
+        <w:tc>
+          <w:tcPr>
+            <w:tcW w:type="dxa" w:w="1234"/>
+          </w:tcPr>
+          <w:p>
+            <w:r>
+              <w:t>0.94</w:t>
+            </w:r>
+          </w:p>
+        </w:tc>
+        <w:tc>
+          <w:tcPr>
+            <w:tcW w:type="dxa" w:w="1234"/>
+          </w:tcPr>
+          <w:p>
+            <w:r>
+              <w:t>0.8876685035407222-0.9852778011804996</w:t>
+            </w:r>
+          </w:p>
+        </w:tc>
+      </w:tr>
+      <w:tr>
+        <w:tc>
+          <w:tcPr>
+            <w:tcW w:type="dxa" w:w="1234"/>
+          </w:tcPr>
+          <w:p>
+            <w:r>
+              <w:t>RandomForestClassifier</w:t>
+            </w:r>
+          </w:p>
+        </w:tc>
+        <w:tc>
+          <w:tcPr>
+            <w:tcW w:type="dxa" w:w="1234"/>
+          </w:tcPr>
+          <w:p>
+            <w:r>
+              <w:t>LOS</w:t>
+            </w:r>
+          </w:p>
+        </w:tc>
+        <w:tc>
+          <w:tcPr>
+            <w:tcW w:type="dxa" w:w="1234"/>
+          </w:tcPr>
+          <w:p>
+            <w:r>
+              <w:t>0.92</w:t>
+            </w:r>
+          </w:p>
+        </w:tc>
+        <w:tc>
+          <w:tcPr>
+            <w:tcW w:type="dxa" w:w="1234"/>
           </w:tcPr>
           <w:p>
             <w:r>
@@ -243,337 +716,17 @@
         </w:tc>
         <w:tc>
           <w:tcPr>
-            <w:tcW w:type="dxa" w:w="1440"/>
+            <w:tcW w:type="dxa" w:w="1234"/>
           </w:tcPr>
           <w:p>
             <w:r>
-              <w:t>0.95</w:t>
+              <w:t>0.45</w:t>
             </w:r>
           </w:p>
         </w:tc>
         <w:tc>
           <w:tcPr>
-            <w:tcW w:type="dxa" w:w="1440"/>
-          </w:tcPr>
-          <w:p>
-            <w:r>
-              <w:t>0.63</w:t>
-            </w:r>
-          </w:p>
-        </w:tc>
-        <w:tc>
-          <w:tcPr>
-            <w:tcW w:type="dxa" w:w="1440"/>
-          </w:tcPr>
-          <w:p>
-            <w:r>
-              <w:t>0.84</w:t>
-            </w:r>
-          </w:p>
-        </w:tc>
-      </w:tr>
-      <w:tr>
-        <w:tc>
-          <w:tcPr>
-            <w:tcW w:type="dxa" w:w="1440"/>
-          </w:tcPr>
-          <w:p>
-            <w:r>
-              <w:t>RandomForestClassifier</w:t>
-            </w:r>
-          </w:p>
-        </w:tc>
-        <w:tc>
-          <w:tcPr>
-            <w:tcW w:type="dxa" w:w="1440"/>
-          </w:tcPr>
-          <w:p>
-            <w:r>
-              <w:t>DIED</w:t>
-            </w:r>
-          </w:p>
-        </w:tc>
-        <w:tc>
-          <w:tcPr>
-            <w:tcW w:type="dxa" w:w="1440"/>
-          </w:tcPr>
-          <w:p>
-            <w:r>
-              <w:t>0.99</w:t>
-            </w:r>
-          </w:p>
-        </w:tc>
-        <w:tc>
-          <w:tcPr>
-            <w:tcW w:type="dxa" w:w="1440"/>
-          </w:tcPr>
-          <w:p>
-            <w:r>
-              <w:t>1.00</w:t>
-            </w:r>
-          </w:p>
-        </w:tc>
-        <w:tc>
-          <w:tcPr>
-            <w:tcW w:type="dxa" w:w="1440"/>
-          </w:tcPr>
-          <w:p>
-            <w:r>
-              <w:t>0.06</w:t>
-            </w:r>
-          </w:p>
-        </w:tc>
-        <w:tc>
-          <w:tcPr>
-            <w:tcW w:type="dxa" w:w="1440"/>
-          </w:tcPr>
-          <w:p>
-            <w:r>
-              <w:t>0.92</w:t>
-            </w:r>
-          </w:p>
-        </w:tc>
-      </w:tr>
-      <w:tr>
-        <w:tc>
-          <w:tcPr>
-            <w:tcW w:type="dxa" w:w="1440"/>
-          </w:tcPr>
-          <w:p>
-            <w:r>
-              <w:t>RandomForestClassifier</w:t>
-            </w:r>
-          </w:p>
-        </w:tc>
-        <w:tc>
-          <w:tcPr>
-            <w:tcW w:type="dxa" w:w="1440"/>
-          </w:tcPr>
-          <w:p>
-            <w:r>
-              <w:t>LOS</w:t>
-            </w:r>
-          </w:p>
-        </w:tc>
-        <w:tc>
-          <w:tcPr>
-            <w:tcW w:type="dxa" w:w="1440"/>
-          </w:tcPr>
-          <w:p>
-            <w:r>
-              <w:t>0.93</w:t>
-            </w:r>
-          </w:p>
-        </w:tc>
-        <w:tc>
-          <w:tcPr>
-            <w:tcW w:type="dxa" w:w="1440"/>
-          </w:tcPr>
-          <w:p>
-            <w:r>
-              <w:t>0.96</w:t>
-            </w:r>
-          </w:p>
-        </w:tc>
-        <w:tc>
-          <w:tcPr>
-            <w:tcW w:type="dxa" w:w="1440"/>
-          </w:tcPr>
-          <w:p>
-            <w:r>
-              <w:t>0.44</w:t>
-            </w:r>
-          </w:p>
-        </w:tc>
-        <w:tc>
-          <w:tcPr>
-            <w:tcW w:type="dxa" w:w="1440"/>
-          </w:tcPr>
-          <w:p>
-            <w:r>
-              <w:t>0.89</w:t>
-            </w:r>
-          </w:p>
-        </w:tc>
-      </w:tr>
-      <w:tr>
-        <w:tc>
-          <w:tcPr>
-            <w:tcW w:type="dxa" w:w="1440"/>
-          </w:tcPr>
-          <w:p>
-            <w:r>
-              <w:t>RandomForestClassifier</w:t>
-            </w:r>
-          </w:p>
-        </w:tc>
-        <w:tc>
-          <w:tcPr>
-            <w:tcW w:type="dxa" w:w="1440"/>
-          </w:tcPr>
-          <w:p>
-            <w:r>
-              <w:t>anastomotic_leak</w:t>
-            </w:r>
-          </w:p>
-        </w:tc>
-        <w:tc>
-          <w:tcPr>
-            <w:tcW w:type="dxa" w:w="1440"/>
-          </w:tcPr>
-          <w:p>
-            <w:r>
-              <w:t>0.99</w:t>
-            </w:r>
-          </w:p>
-        </w:tc>
-        <w:tc>
-          <w:tcPr>
-            <w:tcW w:type="dxa" w:w="1440"/>
-          </w:tcPr>
-          <w:p>
-            <w:r>
-              <w:t>1.00</w:t>
-            </w:r>
-          </w:p>
-        </w:tc>
-        <w:tc>
-          <w:tcPr>
-            <w:tcW w:type="dxa" w:w="1440"/>
-          </w:tcPr>
-          <w:p>
-            <w:r>
-              <w:t>0.13</w:t>
-            </w:r>
-          </w:p>
-        </w:tc>
-        <w:tc>
-          <w:tcPr>
-            <w:tcW w:type="dxa" w:w="1440"/>
-          </w:tcPr>
-          <w:p>
-            <w:r>
-              <w:t>0.91</w:t>
-            </w:r>
-          </w:p>
-        </w:tc>
-      </w:tr>
-      <w:tr>
-        <w:tc>
-          <w:tcPr>
-            <w:tcW w:type="dxa" w:w="1440"/>
-          </w:tcPr>
-          <w:p>
-            <w:r>
-              <w:t>LogisticRegression</w:t>
-            </w:r>
-          </w:p>
-        </w:tc>
-        <w:tc>
-          <w:tcPr>
-            <w:tcW w:type="dxa" w:w="1440"/>
-          </w:tcPr>
-          <w:p>
-            <w:r>
-              <w:t>DIED</w:t>
-            </w:r>
-          </w:p>
-        </w:tc>
-        <w:tc>
-          <w:tcPr>
-            <w:tcW w:type="dxa" w:w="1440"/>
-          </w:tcPr>
-          <w:p>
-            <w:r>
-              <w:t>0.97</w:t>
-            </w:r>
-          </w:p>
-        </w:tc>
-        <w:tc>
-          <w:tcPr>
-            <w:tcW w:type="dxa" w:w="1440"/>
-          </w:tcPr>
-          <w:p>
-            <w:r>
-              <w:t>0.97</w:t>
-            </w:r>
-          </w:p>
-        </w:tc>
-        <w:tc>
-          <w:tcPr>
-            <w:tcW w:type="dxa" w:w="1440"/>
-          </w:tcPr>
-          <w:p>
-            <w:r>
-              <w:t>0.56</w:t>
-            </w:r>
-          </w:p>
-        </w:tc>
-        <w:tc>
-          <w:tcPr>
-            <w:tcW w:type="dxa" w:w="1440"/>
-          </w:tcPr>
-          <w:p>
-            <w:r>
-              <w:t>0.89</w:t>
-            </w:r>
-          </w:p>
-        </w:tc>
-      </w:tr>
-      <w:tr>
-        <w:tc>
-          <w:tcPr>
-            <w:tcW w:type="dxa" w:w="1440"/>
-          </w:tcPr>
-          <w:p>
-            <w:r>
-              <w:t>LogisticRegression</w:t>
-            </w:r>
-          </w:p>
-        </w:tc>
-        <w:tc>
-          <w:tcPr>
-            <w:tcW w:type="dxa" w:w="1440"/>
-          </w:tcPr>
-          <w:p>
-            <w:r>
-              <w:t>LOS</w:t>
-            </w:r>
-          </w:p>
-        </w:tc>
-        <w:tc>
-          <w:tcPr>
-            <w:tcW w:type="dxa" w:w="1440"/>
-          </w:tcPr>
-          <w:p>
-            <w:r>
-              <w:t>0.90</w:t>
-            </w:r>
-          </w:p>
-        </w:tc>
-        <w:tc>
-          <w:tcPr>
-            <w:tcW w:type="dxa" w:w="1440"/>
-          </w:tcPr>
-          <w:p>
-            <w:r>
-              <w:t>0.91</w:t>
-            </w:r>
-          </w:p>
-        </w:tc>
-        <w:tc>
-          <w:tcPr>
-            <w:tcW w:type="dxa" w:w="1440"/>
-          </w:tcPr>
-          <w:p>
-            <w:r>
-              <w:t>0.69</w:t>
-            </w:r>
-          </w:p>
-        </w:tc>
-        <w:tc>
-          <w:tcPr>
-            <w:tcW w:type="dxa" w:w="1440"/>
+            <w:tcW w:type="dxa" w:w="1234"/>
           </w:tcPr>
           <w:p>
             <w:r>
@@ -581,65 +734,13 @@
             </w:r>
           </w:p>
         </w:tc>
-      </w:tr>
-      <w:tr>
         <w:tc>
           <w:tcPr>
-            <w:tcW w:type="dxa" w:w="1440"/>
+            <w:tcW w:type="dxa" w:w="1234"/>
           </w:tcPr>
           <w:p>
             <w:r>
-              <w:t>LogisticRegression</w:t>
-            </w:r>
-          </w:p>
-        </w:tc>
-        <w:tc>
-          <w:tcPr>
-            <w:tcW w:type="dxa" w:w="1440"/>
-          </w:tcPr>
-          <w:p>
-            <w:r>
-              <w:t>anastomotic_leak</w:t>
-            </w:r>
-          </w:p>
-        </w:tc>
-        <w:tc>
-          <w:tcPr>
-            <w:tcW w:type="dxa" w:w="1440"/>
-          </w:tcPr>
-          <w:p>
-            <w:r>
-              <w:t>0.97</w:t>
-            </w:r>
-          </w:p>
-        </w:tc>
-        <w:tc>
-          <w:tcPr>
-            <w:tcW w:type="dxa" w:w="1440"/>
-          </w:tcPr>
-          <w:p>
-            <w:r>
-              <w:t>0.97</w:t>
-            </w:r>
-          </w:p>
-        </w:tc>
-        <w:tc>
-          <w:tcPr>
-            <w:tcW w:type="dxa" w:w="1440"/>
-          </w:tcPr>
-          <w:p>
-            <w:r>
-              <w:t>0.57</w:t>
-            </w:r>
-          </w:p>
-        </w:tc>
-        <w:tc>
-          <w:tcPr>
-            <w:tcW w:type="dxa" w:w="1440"/>
-          </w:tcPr>
-          <w:p>
-            <w:r>
-              <w:t>0.89</w:t>
+              <w:t>0.848107309375025-0.8957178955296269</w:t>
             </w:r>
           </w:p>
         </w:tc>

</xml_diff>